<commit_message>
These are final files
</commit_message>
<xml_diff>
--- a/COMP335 Installation Guide & Startup Guide.docx
+++ b/COMP335 Installation Guide & Startup Guide.docx
@@ -1,42 +1,255 @@
 
-<file path=word/document2.xml><?xml version="1.0" encoding="utf-8"?>
-<w:document xmlns:wpc="http://schemas.microsoft.com/office/word/2010/wordprocessingCanvas" xmlns:mc="http://schemas.openxmlformats.org/markup-compatibility/2006" xmlns:o="urn:schemas-microsoft-com:office:office" xmlns:r="http://schemas.openxmlformats.org/officeDocument/2006/relationships" xmlns:m="http://schemas.openxmlformats.org/officeDocument/2006/math" xmlns:v="urn:schemas-microsoft-com:vml" xmlns:wp14="http://schemas.microsoft.com/office/word/2010/wordprocessingDrawing" xmlns:wp="http://schemas.openxmlformats.org/drawingml/2006/wordprocessingDrawing" xmlns:w10="urn:schemas-microsoft-com:office:word" xmlns:w="http://schemas.openxmlformats.org/wordprocessingml/2006/main" xmlns:w14="http://schemas.microsoft.com/office/word/2010/wordml" xmlns:w15="http://schemas.microsoft.com/office/word/2012/wordml" xmlns:wpg="http://schemas.microsoft.com/office/word/2010/wordprocessingGroup" xmlns:wpi="http://schemas.microsoft.com/office/word/2010/wordprocessingInk" xmlns:wne="http://schemas.microsoft.com/office/word/2006/wordml" xmlns:wps="http://schemas.microsoft.com/office/word/2010/wordprocessingShape" mc:Ignorable="w14 w15 wp14">
+<file path=word/document.xml><?xml version="1.0" encoding="utf-8"?>
+<w:document xmlns:wpc="http://schemas.microsoft.com/office/word/2010/wordprocessingCanvas" xmlns:cx="http://schemas.microsoft.com/office/drawing/2014/chartex" xmlns:cx1="http://schemas.microsoft.com/office/drawing/2015/9/8/chartex" xmlns:cx2="http://schemas.microsoft.com/office/drawing/2015/10/21/chartex" xmlns:cx3="http://schemas.microsoft.com/office/drawing/2016/5/9/chartex" xmlns:cx4="http://schemas.microsoft.com/office/drawing/2016/5/10/chartex" xmlns:cx5="http://schemas.microsoft.com/office/drawing/2016/5/11/chartex" xmlns:cx6="http://schemas.microsoft.com/office/drawing/2016/5/12/chartex" xmlns:cx7="http://schemas.microsoft.com/office/drawing/2016/5/13/chartex" xmlns:cx8="http://schemas.microsoft.com/office/drawing/2016/5/14/chartex" xmlns:mc="http://schemas.openxmlformats.org/markup-compatibility/2006" xmlns:aink="http://schemas.microsoft.com/office/drawing/2016/ink" xmlns:am3d="http://schemas.microsoft.com/office/drawing/2017/model3d" xmlns:o="urn:schemas-microsoft-com:office:office" xmlns:r="http://schemas.openxmlformats.org/officeDocument/2006/relationships" xmlns:m="http://schemas.openxmlformats.org/officeDocument/2006/math" xmlns:v="urn:schemas-microsoft-com:vml" xmlns:wp14="http://schemas.microsoft.com/office/word/2010/wordprocessingDrawing" xmlns:wp="http://schemas.openxmlformats.org/drawingml/2006/wordprocessingDrawing" xmlns:w10="urn:schemas-microsoft-com:office:word" xmlns:w="http://schemas.openxmlformats.org/wordprocessingml/2006/main" xmlns:w14="http://schemas.microsoft.com/office/word/2010/wordml" xmlns:w15="http://schemas.microsoft.com/office/word/2012/wordml" xmlns:w16cid="http://schemas.microsoft.com/office/word/2016/wordml/cid" xmlns:w16se="http://schemas.microsoft.com/office/word/2015/wordml/symex" xmlns:wpg="http://schemas.microsoft.com/office/word/2010/wordprocessingGroup" xmlns:wpi="http://schemas.microsoft.com/office/word/2010/wordprocessingInk" xmlns:wne="http://schemas.microsoft.com/office/word/2006/wordml" xmlns:wps="http://schemas.microsoft.com/office/word/2010/wordprocessingShape" mc:Ignorable="w14 w15 w16se w16cid wp14">
   <w:body>
     <w:p>
       <w:pPr>
-        <w:pStyle w:val="Normal"/>
-        <w:ind w:left="0"/>
         <w:jc w:val="center"/>
       </w:pPr>
       <w:r>
         <w:rPr>
-          <w:b w:val="1"/>
-          <w:bCs w:val="1"/>
-          <w:i w:val="0"/>
-          <w:iCs w:val="0"/>
+          <w:b/>
+          <w:bCs/>
           <w:sz w:val="28"/>
           <w:szCs w:val="28"/>
         </w:rPr>
         <w:t>Installing Java</w:t>
       </w:r>
     </w:p>
-    <w:p xmlns:wp14="http://schemas.microsoft.com/office/word/2010/wordml" wp14:textId="67427FD3">
+    <w:p>
+      <w:pPr>
+        <w:pStyle w:val="ListParagraph"/>
+        <w:numPr>
+          <w:ilvl w:val="0"/>
+          <w:numId w:val="5"/>
+        </w:numPr>
+      </w:pPr>
+      <w:r>
+        <w:t>Install the Demo Ubuntu VM using VirtualBox</w:t>
+      </w:r>
+    </w:p>
+    <w:p>
+      <w:pPr>
+        <w:pStyle w:val="ListParagraph"/>
+        <w:numPr>
+          <w:ilvl w:val="0"/>
+          <w:numId w:val="5"/>
+        </w:numPr>
+      </w:pPr>
+      <w:r>
+        <w:t>Once launched, open a terminal on desktop and type ‘java -version’</w:t>
+      </w:r>
+    </w:p>
+    <w:p>
+      <w:pPr>
+        <w:pStyle w:val="ListParagraph"/>
+        <w:numPr>
+          <w:ilvl w:val="0"/>
+          <w:numId w:val="5"/>
+        </w:numPr>
+      </w:pPr>
+      <w:r>
+        <w:t xml:space="preserve">If the OpenJDK version appears in the terminal skip to </w:t>
+      </w:r>
+      <w:r>
+        <w:rPr>
+          <w:b/>
+          <w:bCs/>
+        </w:rPr>
+        <w:t>Step 8</w:t>
+      </w:r>
+    </w:p>
+    <w:p>
+      <w:pPr>
+        <w:pStyle w:val="ListParagraph"/>
+        <w:numPr>
+          <w:ilvl w:val="0"/>
+          <w:numId w:val="5"/>
+        </w:numPr>
+      </w:pPr>
+      <w:r>
+        <w:t>Type ‘</w:t>
+      </w:r>
+      <w:proofErr w:type="spellStart"/>
+      <w:r>
+        <w:t>sudo</w:t>
+      </w:r>
+      <w:proofErr w:type="spellEnd"/>
+      <w:r>
+        <w:t xml:space="preserve"> app-apt-repository </w:t>
+      </w:r>
+      <w:proofErr w:type="gramStart"/>
+      <w:r>
+        <w:t>ppa:webupd</w:t>
+      </w:r>
+      <w:proofErr w:type="gramEnd"/>
+      <w:r>
+        <w:t>8team/java’ The terminal should tell you what it’s downloaded.</w:t>
+      </w:r>
+    </w:p>
+    <w:p>
+      <w:pPr>
+        <w:pStyle w:val="ListParagraph"/>
+        <w:numPr>
+          <w:ilvl w:val="0"/>
+          <w:numId w:val="5"/>
+        </w:numPr>
+      </w:pPr>
+      <w:r>
+        <w:t>Type ‘</w:t>
+      </w:r>
+      <w:proofErr w:type="spellStart"/>
+      <w:r>
+        <w:t>sudo</w:t>
+      </w:r>
+      <w:proofErr w:type="spellEnd"/>
+      <w:r>
+        <w:t xml:space="preserve"> apt-get update’ The terminal should tell you that it’s updated to the latest version</w:t>
+      </w:r>
+    </w:p>
+    <w:p>
+      <w:pPr>
+        <w:pStyle w:val="ListParagraph"/>
+        <w:numPr>
+          <w:ilvl w:val="0"/>
+          <w:numId w:val="5"/>
+        </w:numPr>
+      </w:pPr>
+      <w:r>
+        <w:t>Type ‘</w:t>
+      </w:r>
+      <w:proofErr w:type="spellStart"/>
+      <w:r>
+        <w:t>sudo</w:t>
+      </w:r>
+      <w:proofErr w:type="spellEnd"/>
+      <w:r>
+        <w:t xml:space="preserve"> apt-get install default-</w:t>
+      </w:r>
+      <w:proofErr w:type="spellStart"/>
+      <w:r>
+        <w:t>jre</w:t>
+      </w:r>
+      <w:proofErr w:type="spellEnd"/>
+      <w:r>
+        <w:t>'</w:t>
+      </w:r>
+    </w:p>
+    <w:p>
+      <w:pPr>
+        <w:pStyle w:val="ListParagraph"/>
+        <w:numPr>
+          <w:ilvl w:val="0"/>
+          <w:numId w:val="5"/>
+        </w:numPr>
+      </w:pPr>
+      <w:r>
+        <w:t>Type ‘Y’ to continue the install</w:t>
+      </w:r>
+    </w:p>
+    <w:p>
+      <w:pPr>
+        <w:pStyle w:val="ListParagraph"/>
+        <w:numPr>
+          <w:ilvl w:val="0"/>
+          <w:numId w:val="5"/>
+        </w:numPr>
+      </w:pPr>
+      <w:r>
+        <w:t>Java is installed, next is the Eclipse installation</w:t>
+      </w:r>
+    </w:p>
+    <w:p>
+      <w:pPr>
+        <w:jc w:val="center"/>
+        <w:rPr>
+          <w:b/>
+          <w:bCs/>
+          <w:sz w:val="28"/>
+          <w:szCs w:val="28"/>
+        </w:rPr>
+      </w:pPr>
+      <w:r>
+        <w:rPr>
+          <w:b/>
+          <w:bCs/>
+          <w:sz w:val="28"/>
+          <w:szCs w:val="28"/>
+        </w:rPr>
+        <w:t>Installing Eclipse</w:t>
+      </w:r>
+    </w:p>
+    <w:p>
+      <w:pPr>
+        <w:pStyle w:val="ListParagraph"/>
+        <w:numPr>
+          <w:ilvl w:val="0"/>
+          <w:numId w:val="2"/>
+        </w:numPr>
+      </w:pPr>
+      <w:r>
+        <w:t xml:space="preserve">Go to </w:t>
+      </w:r>
+      <w:hyperlink r:id="rId5">
+        <w:r>
+          <w:rPr>
+            <w:rStyle w:val="Hyperlink"/>
+          </w:rPr>
+          <w:t>https://www.eclipse.org/downloads/</w:t>
+        </w:r>
+      </w:hyperlink>
+      <w:r>
+        <w:t xml:space="preserve"> and click ‘Download 64-bit'</w:t>
+      </w:r>
+    </w:p>
+    <w:p>
+      <w:pPr>
+        <w:pStyle w:val="ListParagraph"/>
+        <w:numPr>
+          <w:ilvl w:val="0"/>
+          <w:numId w:val="2"/>
+        </w:numPr>
+      </w:pPr>
+      <w:r>
+        <w:t>Click the download link on the following page</w:t>
+      </w:r>
+    </w:p>
+    <w:p>
+      <w:pPr>
+        <w:pStyle w:val="ListParagraph"/>
+        <w:numPr>
+          <w:ilvl w:val="0"/>
+          <w:numId w:val="2"/>
+        </w:numPr>
+      </w:pPr>
+      <w:r>
+        <w:t>Open installer and follow instructions</w:t>
+      </w:r>
+    </w:p>
+    <w:p>
+      <w:pPr>
+        <w:jc w:val="center"/>
+      </w:pPr>
+      <w:r>
+        <w:rPr>
+          <w:b/>
+          <w:bCs/>
+          <w:sz w:val="28"/>
+          <w:szCs w:val="28"/>
+        </w:rPr>
+        <w:t>Server Manual</w:t>
+      </w:r>
+    </w:p>
+    <w:p>
       <w:pPr>
         <w:pStyle w:val="ListParagraph"/>
         <w:numPr>
           <w:ilvl w:val="0"/>
           <w:numId w:val="1"/>
         </w:numPr>
-        <w:rPr>
-          <w:sz w:val="22"/>
-          <w:szCs w:val="22"/>
-        </w:rPr>
-      </w:pPr>
-      <w:bookmarkStart w:name="_GoBack" w:id="0"/>
-      <w:bookmarkEnd w:id="0"/>
-      <w:r>
-        <w:rPr/>
-        <w:t>Install the Demo Ubuntu VM using VirtualBox</w:t>
+      </w:pPr>
+      <w:r>
+        <w:t>Go to client directory</w:t>
       </w:r>
     </w:p>
     <w:p>
@@ -46,14 +259,9 @@
           <w:ilvl w:val="0"/>
           <w:numId w:val="1"/>
         </w:numPr>
-        <w:rPr>
-          <w:sz w:val="22"/>
-          <w:szCs w:val="22"/>
-        </w:rPr>
-      </w:pPr>
-      <w:r>
-        <w:rPr/>
-        <w:t>Once launched, open a terminal on desktop and type ‘java -version’</w:t>
+      </w:pPr>
+      <w:r>
+        <w:t>Open terminal within this directory</w:t>
       </w:r>
     </w:p>
     <w:p>
@@ -63,21 +271,17 @@
           <w:ilvl w:val="0"/>
           <w:numId w:val="1"/>
         </w:numPr>
-        <w:rPr>
-          <w:sz w:val="22"/>
-          <w:szCs w:val="22"/>
-        </w:rPr>
-      </w:pPr>
-      <w:r>
-        <w:rPr/>
-        <w:t xml:space="preserve">If the OpenJDK version appears in the terminal skip to </w:t>
-      </w:r>
-      <w:r>
-        <w:rPr>
-          <w:b w:val="1"/>
-          <w:bCs w:val="1"/>
-        </w:rPr>
-        <w:t>Step 8</w:t>
+      </w:pPr>
+      <w:r>
+        <w:t>Type ‘</w:t>
+      </w:r>
+      <w:proofErr w:type="spellStart"/>
+      <w:r>
+        <w:t>javac</w:t>
+      </w:r>
+      <w:proofErr w:type="spellEnd"/>
+      <w:r>
+        <w:t xml:space="preserve"> Client.java’</w:t>
       </w:r>
     </w:p>
     <w:p>
@@ -87,473 +291,79 @@
           <w:ilvl w:val="0"/>
           <w:numId w:val="1"/>
         </w:numPr>
-        <w:rPr>
-          <w:sz w:val="22"/>
-          <w:szCs w:val="22"/>
-        </w:rPr>
-      </w:pPr>
-      <w:r>
-        <w:rPr>
-          <w:b w:val="0"/>
-          <w:bCs w:val="0"/>
-        </w:rPr>
-        <w:t>Type ‘</w:t>
+      </w:pPr>
+      <w:r>
+        <w:t>Then type ‘java Client –a ff/</w:t>
       </w:r>
       <w:proofErr w:type="spellStart"/>
       <w:r>
-        <w:rPr>
-          <w:b w:val="0"/>
-          <w:bCs w:val="0"/>
-        </w:rPr>
-        <w:t>sudo</w:t>
+        <w:t>wf</w:t>
       </w:r>
       <w:proofErr w:type="spellEnd"/>
       <w:r>
-        <w:rPr>
-          <w:b w:val="0"/>
-          <w:bCs w:val="0"/>
-        </w:rPr>
-        <w:t xml:space="preserve"> app-apt-repository </w:t>
-      </w:r>
-      <w:proofErr w:type="gramStart"/>
-      <w:r>
-        <w:rPr>
-          <w:b w:val="0"/>
-          <w:bCs w:val="0"/>
-        </w:rPr>
-        <w:t>ppa:webupd</w:t>
-      </w:r>
-      <w:proofErr w:type="gramEnd"/>
-      <w:r>
-        <w:rPr>
-          <w:b w:val="0"/>
-          <w:bCs w:val="0"/>
-        </w:rPr>
-        <w:t>8team/java’ The terminal should tell you what it’s downloaded.</w:t>
-      </w:r>
-    </w:p>
-    <w:p>
-      <w:pPr>
-        <w:pStyle w:val="ListParagraph"/>
-        <w:numPr>
-          <w:ilvl w:val="0"/>
-          <w:numId w:val="1"/>
-        </w:numPr>
-        <w:rPr>
-          <w:sz w:val="22"/>
-          <w:szCs w:val="22"/>
-        </w:rPr>
-      </w:pPr>
-      <w:r>
-        <w:rPr>
-          <w:b w:val="0"/>
-          <w:bCs w:val="0"/>
-        </w:rPr>
-        <w:t>Type ‘</w:t>
+        <w:t>/bf</w:t>
+      </w:r>
+      <w:r>
+        <w:t>/</w:t>
       </w:r>
       <w:proofErr w:type="spellStart"/>
       <w:r>
-        <w:rPr>
-          <w:b w:val="0"/>
-          <w:bCs w:val="0"/>
-        </w:rPr>
-        <w:t>sudo</w:t>
+        <w:t>aff</w:t>
       </w:r>
       <w:proofErr w:type="spellEnd"/>
       <w:r>
-        <w:rPr>
-          <w:b w:val="0"/>
-          <w:bCs w:val="0"/>
-        </w:rPr>
-        <w:t xml:space="preserve"> apt-get update’ The terminal should tell you that it’s updated to the latest version</w:t>
-      </w:r>
-    </w:p>
-    <w:p>
-      <w:pPr>
-        <w:pStyle w:val="ListParagraph"/>
-        <w:numPr>
-          <w:ilvl w:val="0"/>
-          <w:numId w:val="1"/>
-        </w:numPr>
-        <w:rPr>
-          <w:sz w:val="22"/>
-          <w:szCs w:val="22"/>
-        </w:rPr>
-      </w:pPr>
-      <w:r>
-        <w:rPr>
-          <w:b w:val="0"/>
-          <w:bCs w:val="0"/>
-        </w:rPr>
-        <w:t>Type ‘</w:t>
+        <w:t>/</w:t>
       </w:r>
       <w:proofErr w:type="spellStart"/>
       <w:r>
-        <w:rPr>
-          <w:b w:val="0"/>
-          <w:bCs w:val="0"/>
-        </w:rPr>
-        <w:t>sudo</w:t>
+        <w:t>avff</w:t>
       </w:r>
       <w:proofErr w:type="spellEnd"/>
       <w:r>
-        <w:rPr>
-          <w:b w:val="0"/>
-          <w:bCs w:val="0"/>
-        </w:rPr>
-        <w:t xml:space="preserve"> apt-get install default-jre'</w:t>
-      </w:r>
-    </w:p>
-    <w:p>
-      <w:pPr>
-        <w:pStyle w:val="ListParagraph"/>
-        <w:numPr>
-          <w:ilvl w:val="0"/>
-          <w:numId w:val="1"/>
-        </w:numPr>
-        <w:rPr>
-          <w:sz w:val="22"/>
-          <w:szCs w:val="22"/>
-        </w:rPr>
-      </w:pPr>
-      <w:r>
-        <w:rPr>
-          <w:b w:val="0"/>
-          <w:bCs w:val="0"/>
-        </w:rPr>
-        <w:t>Type ‘Y’ to continue the install</w:t>
-      </w:r>
-    </w:p>
-    <w:p>
-      <w:pPr>
-        <w:pStyle w:val="ListParagraph"/>
-        <w:numPr>
-          <w:ilvl w:val="0"/>
-          <w:numId w:val="1"/>
-        </w:numPr>
-        <w:rPr>
-          <w:sz w:val="22"/>
-          <w:szCs w:val="22"/>
-        </w:rPr>
-      </w:pPr>
-      <w:r>
-        <w:rPr>
-          <w:b w:val="0"/>
-          <w:bCs w:val="0"/>
-        </w:rPr>
-        <w:t>Java is installed, next is the Eclipse installation</w:t>
-      </w:r>
-    </w:p>
-    <w:p>
-      <w:pPr>
-        <w:pStyle w:val="Normal"/>
-        <w:jc w:val="center"/>
-        <w:rPr>
-          <w:b w:val="1"/>
-          <w:bCs w:val="1"/>
-          <w:sz w:val="28"/>
-          <w:szCs w:val="28"/>
-        </w:rPr>
-      </w:pPr>
-      <w:r>
-        <w:rPr>
-          <w:b w:val="1"/>
-          <w:bCs w:val="1"/>
-          <w:sz w:val="28"/>
-          <w:szCs w:val="28"/>
-        </w:rPr>
-        <w:t>Installing Eclipse</w:t>
-      </w:r>
-    </w:p>
-    <w:p>
-      <w:pPr>
-        <w:pStyle w:val="ListParagraph"/>
-        <w:numPr>
-          <w:ilvl w:val="0"/>
-          <w:numId w:val="4"/>
-        </w:numPr>
-        <w:jc w:val="left"/>
-        <w:rPr>
-          <w:b w:val="0"/>
-          <w:bCs w:val="0"/>
-          <w:sz w:val="22"/>
-          <w:szCs w:val="22"/>
-        </w:rPr>
-      </w:pPr>
-      <w:r>
-        <w:rPr>
-          <w:b w:val="0"/>
-          <w:bCs w:val="0"/>
-          <w:sz w:val="22"/>
-          <w:szCs w:val="22"/>
-        </w:rPr>
-        <w:t xml:space="preserve">Go to </w:t>
-      </w:r>
-      <w:hyperlink r:id="Re9ead900ea2341b8">
-        <w:r>
-          <w:rPr>
-            <w:rStyle w:val="Hyperlink"/>
-            <w:noProof w:val="0"/>
-            <w:lang w:val="en-US"/>
-          </w:rPr>
-          <w:t>https://www.eclipse.org/downloads/</w:t>
-        </w:r>
-      </w:hyperlink>
-      <w:r>
-        <w:rPr>
-          <w:noProof w:val="0"/>
-          <w:lang w:val="en-US"/>
-        </w:rPr>
-        <w:t xml:space="preserve"> and click ‘Download 64-bit'</w:t>
-      </w:r>
-    </w:p>
-    <w:p>
-      <w:pPr>
-        <w:pStyle w:val="ListParagraph"/>
-        <w:numPr>
-          <w:ilvl w:val="0"/>
-          <w:numId w:val="4"/>
-        </w:numPr>
-        <w:jc w:val="left"/>
-        <w:rPr>
-          <w:b w:val="0"/>
-          <w:bCs w:val="0"/>
-          <w:noProof w:val="0"/>
-          <w:sz w:val="22"/>
-          <w:szCs w:val="22"/>
-          <w:lang w:val="en-US"/>
-        </w:rPr>
-      </w:pPr>
-      <w:r>
-        <w:rPr>
-          <w:noProof w:val="0"/>
-          <w:lang w:val="en-US"/>
-        </w:rPr>
-        <w:t>Click the download link on the following page</w:t>
-      </w:r>
-    </w:p>
-    <w:p>
-      <w:pPr>
-        <w:pStyle w:val="ListParagraph"/>
-        <w:numPr>
-          <w:ilvl w:val="0"/>
-          <w:numId w:val="4"/>
-        </w:numPr>
-        <w:jc w:val="left"/>
-        <w:rPr>
-          <w:b w:val="0"/>
-          <w:bCs w:val="0"/>
-          <w:noProof w:val="0"/>
-          <w:sz w:val="22"/>
-          <w:szCs w:val="22"/>
-          <w:lang w:val="en-US"/>
-        </w:rPr>
-      </w:pPr>
-      <w:r>
-        <w:rPr>
-          <w:noProof w:val="0"/>
-          <w:lang w:val="en-US"/>
-        </w:rPr>
-        <w:t>Open installer and follow instructions</w:t>
-      </w:r>
-    </w:p>
-    <w:p>
-      <w:pPr>
-        <w:pStyle w:val="Normal"/>
-        <w:jc w:val="center"/>
-        <w:rPr>
-          <w:noProof w:val="0"/>
-          <w:lang w:val="en-US"/>
-        </w:rPr>
-      </w:pPr>
-      <w:r>
-        <w:rPr>
-          <w:b w:val="1"/>
-          <w:bCs w:val="1"/>
-          <w:noProof w:val="0"/>
-          <w:sz w:val="28"/>
-          <w:szCs w:val="28"/>
-          <w:lang w:val="en-US"/>
-        </w:rPr>
-        <w:t>Server Manual</w:t>
-      </w:r>
-    </w:p>
-    <w:p>
-      <w:pPr>
-        <w:pStyle w:val="ListParagraph"/>
-        <w:numPr>
-          <w:ilvl w:val="0"/>
-          <w:numId w:val="5"/>
-        </w:numPr>
-        <w:jc w:val="left"/>
-        <w:rPr>
-          <w:b w:val="0"/>
-          <w:bCs w:val="0"/>
-          <w:noProof w:val="0"/>
-          <w:sz w:val="22"/>
-          <w:szCs w:val="22"/>
-          <w:lang w:val="en-US"/>
-        </w:rPr>
-      </w:pPr>
-      <w:r>
-        <w:rPr>
-          <w:b w:val="0"/>
-          <w:bCs w:val="0"/>
-          <w:noProof w:val="0"/>
-          <w:sz w:val="22"/>
-          <w:szCs w:val="22"/>
-          <w:lang w:val="en-US"/>
-        </w:rPr>
-        <w:t>Go to client directory</w:t>
-      </w:r>
-    </w:p>
-    <w:p>
-      <w:pPr>
-        <w:pStyle w:val="ListParagraph"/>
-        <w:numPr>
-          <w:ilvl w:val="0"/>
-          <w:numId w:val="5"/>
-        </w:numPr>
-        <w:jc w:val="left"/>
-        <w:rPr>
-          <w:b w:val="0"/>
-          <w:bCs w:val="0"/>
-          <w:noProof w:val="0"/>
-          <w:sz w:val="22"/>
-          <w:szCs w:val="22"/>
-          <w:lang w:val="en-US"/>
-        </w:rPr>
-      </w:pPr>
-      <w:r>
-        <w:rPr>
-          <w:b w:val="0"/>
-          <w:bCs w:val="0"/>
-          <w:noProof w:val="0"/>
-          <w:sz w:val="22"/>
-          <w:szCs w:val="22"/>
-          <w:lang w:val="en-US"/>
-        </w:rPr>
-        <w:t>Open terminal within this directory</w:t>
-      </w:r>
-    </w:p>
-    <w:p>
-      <w:pPr>
-        <w:pStyle w:val="ListParagraph"/>
-        <w:numPr>
-          <w:ilvl w:val="0"/>
-          <w:numId w:val="5"/>
-        </w:numPr>
-        <w:jc w:val="left"/>
-        <w:rPr>
-          <w:b w:val="0"/>
-          <w:bCs w:val="0"/>
-          <w:noProof w:val="0"/>
-          <w:sz w:val="22"/>
-          <w:szCs w:val="22"/>
-          <w:lang w:val="en-US"/>
-        </w:rPr>
-      </w:pPr>
-      <w:r>
-        <w:rPr>
-          <w:b w:val="0"/>
-          <w:bCs w:val="0"/>
-          <w:noProof w:val="0"/>
-          <w:sz w:val="22"/>
-          <w:szCs w:val="22"/>
-          <w:lang w:val="en-US"/>
-        </w:rPr>
-        <w:t>Type ‘</w:t>
+        <w:t>/</w:t>
+      </w:r>
+      <w:r>
+        <w:t xml:space="preserve">’ Where ff stands for First Fit, </w:t>
       </w:r>
       <w:proofErr w:type="spellStart"/>
       <w:r>
-        <w:rPr>
-          <w:b w:val="0"/>
-          <w:bCs w:val="0"/>
-          <w:noProof w:val="0"/>
-          <w:sz w:val="22"/>
-          <w:szCs w:val="22"/>
-          <w:lang w:val="en-US"/>
-        </w:rPr>
-        <w:t>javac</w:t>
+        <w:t>wf</w:t>
       </w:r>
       <w:proofErr w:type="spellEnd"/>
       <w:r>
-        <w:rPr>
-          <w:b w:val="0"/>
-          <w:bCs w:val="0"/>
-          <w:noProof w:val="0"/>
-          <w:sz w:val="22"/>
-          <w:szCs w:val="22"/>
-          <w:lang w:val="en-US"/>
-        </w:rPr>
-        <w:t xml:space="preserve"> Client.java’</w:t>
-      </w:r>
-    </w:p>
-    <w:p>
-      <w:pPr>
-        <w:pStyle w:val="ListParagraph"/>
-        <w:numPr>
-          <w:ilvl w:val="0"/>
-          <w:numId w:val="5"/>
-        </w:numPr>
-        <w:jc w:val="left"/>
-        <w:rPr>
-          <w:b w:val="0"/>
-          <w:bCs w:val="0"/>
-          <w:noProof w:val="0"/>
-          <w:sz w:val="22"/>
-          <w:szCs w:val="22"/>
-          <w:lang w:val="en-US"/>
-        </w:rPr>
-      </w:pPr>
-      <w:r>
-        <w:rPr>
-          <w:b w:val="0"/>
-          <w:bCs w:val="0"/>
-          <w:noProof w:val="0"/>
-          <w:sz w:val="22"/>
-          <w:szCs w:val="22"/>
-          <w:lang w:val="en-US"/>
-        </w:rPr>
-        <w:t xml:space="preserve">Then type ‘java Client –a ff/wf/bf’ Where ff stands for First Fit, </w:t>
+        <w:t xml:space="preserve"> stands for Worst Fit</w:t>
+      </w:r>
+      <w:r>
+        <w:t xml:space="preserve">, </w:t>
+      </w:r>
+      <w:r>
+        <w:t>bf stands for Best Fit</w:t>
+      </w:r>
+      <w:r>
+        <w:t xml:space="preserve"> , </w:t>
       </w:r>
       <w:proofErr w:type="spellStart"/>
       <w:r>
-        <w:rPr>
-          <w:b w:val="0"/>
-          <w:bCs w:val="0"/>
-          <w:noProof w:val="0"/>
-          <w:sz w:val="22"/>
-          <w:szCs w:val="22"/>
-          <w:lang w:val="en-US"/>
-        </w:rPr>
-        <w:t>wf</w:t>
+        <w:t>aff</w:t>
       </w:r>
       <w:proofErr w:type="spellEnd"/>
       <w:r>
-        <w:rPr>
-          <w:b w:val="0"/>
-          <w:bCs w:val="0"/>
-          <w:noProof w:val="0"/>
-          <w:sz w:val="22"/>
-          <w:szCs w:val="22"/>
-          <w:lang w:val="en-US"/>
-        </w:rPr>
-        <w:t xml:space="preserve"> stands for Worst Fit and bf stands for Best Fit</w:t>
-      </w:r>
-    </w:p>
-    <w:p>
-      <w:pPr>
-        <w:pStyle w:val="Normal"/>
-        <w:ind w:left="0"/>
-        <w:rPr>
-          <w:b w:val="0"/>
-          <w:bCs w:val="0"/>
-        </w:rPr>
-      </w:pPr>
-    </w:p>
+        <w:t xml:space="preserve"> stands for abs fast fit and </w:t>
+      </w:r>
+      <w:proofErr w:type="spellStart"/>
+      <w:r>
+        <w:t>avff</w:t>
+      </w:r>
+      <w:proofErr w:type="spellEnd"/>
+      <w:r>
+        <w:t xml:space="preserve"> stands for average first fit</w:t>
+      </w:r>
+      <w:bookmarkStart w:id="0" w:name="_GoBack"/>
+      <w:bookmarkEnd w:id="0"/>
+    </w:p>
+    <w:p/>
     <w:sectPr>
-      <w:pgSz w:w="12240" w:h="15840" w:orient="portrait"/>
+      <w:pgSz w:w="12240" w:h="15840"/>
       <w:pgMar w:top="1440" w:right="1440" w:bottom="1440" w:left="1440" w:header="720" w:footer="720" w:gutter="0"/>
       <w:cols w:space="720"/>
       <w:docGrid w:linePitch="360"/>
@@ -563,10 +373,12 @@
 </file>
 
 <file path=word/numbering.xml><?xml version="1.0" encoding="utf-8"?>
-<w:numbering xmlns:w="http://schemas.openxmlformats.org/wordprocessingml/2006/main">
-  <w:abstractNum xmlns:w="http://schemas.openxmlformats.org/wordprocessingml/2006/main" w:abstractNumId="5">
-    <w:multiLevelType xmlns:w="http://schemas.openxmlformats.org/wordprocessingml/2006/main" w:val="hybridMultilevel"/>
-    <w:lvl xmlns:w="http://schemas.openxmlformats.org/wordprocessingml/2006/main" w:ilvl="0">
+<w:numbering xmlns:wpc="http://schemas.microsoft.com/office/word/2010/wordprocessingCanvas" xmlns:cx="http://schemas.microsoft.com/office/drawing/2014/chartex" xmlns:cx1="http://schemas.microsoft.com/office/drawing/2015/9/8/chartex" xmlns:cx2="http://schemas.microsoft.com/office/drawing/2015/10/21/chartex" xmlns:cx3="http://schemas.microsoft.com/office/drawing/2016/5/9/chartex" xmlns:cx4="http://schemas.microsoft.com/office/drawing/2016/5/10/chartex" xmlns:cx5="http://schemas.microsoft.com/office/drawing/2016/5/11/chartex" xmlns:cx6="http://schemas.microsoft.com/office/drawing/2016/5/12/chartex" xmlns:cx7="http://schemas.microsoft.com/office/drawing/2016/5/13/chartex" xmlns:cx8="http://schemas.microsoft.com/office/drawing/2016/5/14/chartex" xmlns:mc="http://schemas.openxmlformats.org/markup-compatibility/2006" xmlns:aink="http://schemas.microsoft.com/office/drawing/2016/ink" xmlns:am3d="http://schemas.microsoft.com/office/drawing/2017/model3d" xmlns:o="urn:schemas-microsoft-com:office:office" xmlns:r="http://schemas.openxmlformats.org/officeDocument/2006/relationships" xmlns:m="http://schemas.openxmlformats.org/officeDocument/2006/math" xmlns:v="urn:schemas-microsoft-com:vml" xmlns:wp14="http://schemas.microsoft.com/office/word/2010/wordprocessingDrawing" xmlns:wp="http://schemas.openxmlformats.org/drawingml/2006/wordprocessingDrawing" xmlns:w10="urn:schemas-microsoft-com:office:word" xmlns:w="http://schemas.openxmlformats.org/wordprocessingml/2006/main" xmlns:w14="http://schemas.microsoft.com/office/word/2010/wordml" xmlns:w15="http://schemas.microsoft.com/office/word/2012/wordml" xmlns:w16cid="http://schemas.microsoft.com/office/word/2016/wordml/cid" xmlns:w16se="http://schemas.microsoft.com/office/word/2015/wordml/symex" xmlns:wpg="http://schemas.microsoft.com/office/word/2010/wordprocessingGroup" xmlns:wpi="http://schemas.microsoft.com/office/word/2010/wordprocessingInk" xmlns:wne="http://schemas.microsoft.com/office/word/2006/wordml" xmlns:wps="http://schemas.microsoft.com/office/word/2010/wordprocessingShape" mc:Ignorable="w14 w15 w16se w16cid wp14">
+  <w:abstractNum w:abstractNumId="0" w15:restartNumberingAfterBreak="0">
+    <w:nsid w:val="10374AE0"/>
+    <w:multiLevelType w:val="hybridMultilevel"/>
+    <w:tmpl w:val="799E3898"/>
+    <w:lvl w:ilvl="0" w:tplc="70C47F12">
       <w:start w:val="1"/>
       <w:numFmt w:val="decimal"/>
       <w:lvlText w:val="%1."/>
@@ -575,7 +387,7 @@
         <w:ind w:left="720" w:hanging="360"/>
       </w:pPr>
     </w:lvl>
-    <w:lvl xmlns:w="http://schemas.openxmlformats.org/wordprocessingml/2006/main" w:ilvl="1">
+    <w:lvl w:ilvl="1" w:tplc="59A472F8">
       <w:start w:val="1"/>
       <w:numFmt w:val="lowerLetter"/>
       <w:lvlText w:val="%2."/>
@@ -584,7 +396,7 @@
         <w:ind w:left="1440" w:hanging="360"/>
       </w:pPr>
     </w:lvl>
-    <w:lvl xmlns:w="http://schemas.openxmlformats.org/wordprocessingml/2006/main" w:ilvl="2">
+    <w:lvl w:ilvl="2" w:tplc="2A6E2894">
       <w:start w:val="1"/>
       <w:numFmt w:val="lowerRoman"/>
       <w:lvlText w:val="%3."/>
@@ -593,7 +405,7 @@
         <w:ind w:left="2160" w:hanging="180"/>
       </w:pPr>
     </w:lvl>
-    <w:lvl xmlns:w="http://schemas.openxmlformats.org/wordprocessingml/2006/main" w:ilvl="3">
+    <w:lvl w:ilvl="3" w:tplc="FEBE7F08">
       <w:start w:val="1"/>
       <w:numFmt w:val="decimal"/>
       <w:lvlText w:val="%4."/>
@@ -602,7 +414,7 @@
         <w:ind w:left="2880" w:hanging="360"/>
       </w:pPr>
     </w:lvl>
-    <w:lvl xmlns:w="http://schemas.openxmlformats.org/wordprocessingml/2006/main" w:ilvl="4">
+    <w:lvl w:ilvl="4" w:tplc="CF94FC6A">
       <w:start w:val="1"/>
       <w:numFmt w:val="lowerLetter"/>
       <w:lvlText w:val="%5."/>
@@ -611,7 +423,7 @@
         <w:ind w:left="3600" w:hanging="360"/>
       </w:pPr>
     </w:lvl>
-    <w:lvl xmlns:w="http://schemas.openxmlformats.org/wordprocessingml/2006/main" w:ilvl="5">
+    <w:lvl w:ilvl="5" w:tplc="00483514">
       <w:start w:val="1"/>
       <w:numFmt w:val="lowerRoman"/>
       <w:lvlText w:val="%6."/>
@@ -620,7 +432,7 @@
         <w:ind w:left="4320" w:hanging="180"/>
       </w:pPr>
     </w:lvl>
-    <w:lvl xmlns:w="http://schemas.openxmlformats.org/wordprocessingml/2006/main" w:ilvl="6">
+    <w:lvl w:ilvl="6" w:tplc="90E63BEC">
       <w:start w:val="1"/>
       <w:numFmt w:val="decimal"/>
       <w:lvlText w:val="%7."/>
@@ -629,7 +441,7 @@
         <w:ind w:left="5040" w:hanging="360"/>
       </w:pPr>
     </w:lvl>
-    <w:lvl xmlns:w="http://schemas.openxmlformats.org/wordprocessingml/2006/main" w:ilvl="7">
+    <w:lvl w:ilvl="7" w:tplc="35B6E8B6">
       <w:start w:val="1"/>
       <w:numFmt w:val="lowerLetter"/>
       <w:lvlText w:val="%8."/>
@@ -638,7 +450,7 @@
         <w:ind w:left="5760" w:hanging="360"/>
       </w:pPr>
     </w:lvl>
-    <w:lvl xmlns:w="http://schemas.openxmlformats.org/wordprocessingml/2006/main" w:ilvl="8">
+    <w:lvl w:ilvl="8" w:tplc="33AEFF74">
       <w:start w:val="1"/>
       <w:numFmt w:val="lowerRoman"/>
       <w:lvlText w:val="%9."/>
@@ -648,9 +460,11 @@
       </w:pPr>
     </w:lvl>
   </w:abstractNum>
-  <w:abstractNum xmlns:w="http://schemas.openxmlformats.org/wordprocessingml/2006/main" w:abstractNumId="4">
-    <w:multiLevelType xmlns:w="http://schemas.openxmlformats.org/wordprocessingml/2006/main" w:val="hybridMultilevel"/>
-    <w:lvl xmlns:w="http://schemas.openxmlformats.org/wordprocessingml/2006/main" w:ilvl="0">
+  <w:abstractNum w:abstractNumId="1" w15:restartNumberingAfterBreak="0">
+    <w:nsid w:val="18BD4D60"/>
+    <w:multiLevelType w:val="hybridMultilevel"/>
+    <w:tmpl w:val="682A77C4"/>
+    <w:lvl w:ilvl="0" w:tplc="F7843162">
       <w:start w:val="1"/>
       <w:numFmt w:val="decimal"/>
       <w:lvlText w:val="%1."/>
@@ -659,7 +473,7 @@
         <w:ind w:left="720" w:hanging="360"/>
       </w:pPr>
     </w:lvl>
-    <w:lvl xmlns:w="http://schemas.openxmlformats.org/wordprocessingml/2006/main" w:ilvl="1">
+    <w:lvl w:ilvl="1" w:tplc="003AEE04">
       <w:start w:val="1"/>
       <w:numFmt w:val="lowerLetter"/>
       <w:lvlText w:val="%2."/>
@@ -668,7 +482,7 @@
         <w:ind w:left="1440" w:hanging="360"/>
       </w:pPr>
     </w:lvl>
-    <w:lvl xmlns:w="http://schemas.openxmlformats.org/wordprocessingml/2006/main" w:ilvl="2">
+    <w:lvl w:ilvl="2" w:tplc="D7DE06DE">
       <w:start w:val="1"/>
       <w:numFmt w:val="lowerRoman"/>
       <w:lvlText w:val="%3."/>
@@ -677,7 +491,7 @@
         <w:ind w:left="2160" w:hanging="180"/>
       </w:pPr>
     </w:lvl>
-    <w:lvl xmlns:w="http://schemas.openxmlformats.org/wordprocessingml/2006/main" w:ilvl="3">
+    <w:lvl w:ilvl="3" w:tplc="F06E33B8">
       <w:start w:val="1"/>
       <w:numFmt w:val="decimal"/>
       <w:lvlText w:val="%4."/>
@@ -686,7 +500,7 @@
         <w:ind w:left="2880" w:hanging="360"/>
       </w:pPr>
     </w:lvl>
-    <w:lvl xmlns:w="http://schemas.openxmlformats.org/wordprocessingml/2006/main" w:ilvl="4">
+    <w:lvl w:ilvl="4" w:tplc="9E1CFE52">
       <w:start w:val="1"/>
       <w:numFmt w:val="lowerLetter"/>
       <w:lvlText w:val="%5."/>
@@ -695,7 +509,7 @@
         <w:ind w:left="3600" w:hanging="360"/>
       </w:pPr>
     </w:lvl>
-    <w:lvl xmlns:w="http://schemas.openxmlformats.org/wordprocessingml/2006/main" w:ilvl="5">
+    <w:lvl w:ilvl="5" w:tplc="5B648E6A">
       <w:start w:val="1"/>
       <w:numFmt w:val="lowerRoman"/>
       <w:lvlText w:val="%6."/>
@@ -704,7 +518,7 @@
         <w:ind w:left="4320" w:hanging="180"/>
       </w:pPr>
     </w:lvl>
-    <w:lvl xmlns:w="http://schemas.openxmlformats.org/wordprocessingml/2006/main" w:ilvl="6">
+    <w:lvl w:ilvl="6" w:tplc="FA2AAFD2">
       <w:start w:val="1"/>
       <w:numFmt w:val="decimal"/>
       <w:lvlText w:val="%7."/>
@@ -713,7 +527,7 @@
         <w:ind w:left="5040" w:hanging="360"/>
       </w:pPr>
     </w:lvl>
-    <w:lvl xmlns:w="http://schemas.openxmlformats.org/wordprocessingml/2006/main" w:ilvl="7">
+    <w:lvl w:ilvl="7" w:tplc="A5AAFD20">
       <w:start w:val="1"/>
       <w:numFmt w:val="lowerLetter"/>
       <w:lvlText w:val="%8."/>
@@ -722,7 +536,7 @@
         <w:ind w:left="5760" w:hanging="360"/>
       </w:pPr>
     </w:lvl>
-    <w:lvl xmlns:w="http://schemas.openxmlformats.org/wordprocessingml/2006/main" w:ilvl="8">
+    <w:lvl w:ilvl="8" w:tplc="7B82D192">
       <w:start w:val="1"/>
       <w:numFmt w:val="lowerRoman"/>
       <w:lvlText w:val="%9."/>
@@ -732,9 +546,11 @@
       </w:pPr>
     </w:lvl>
   </w:abstractNum>
-  <w:abstractNum xmlns:w="http://schemas.openxmlformats.org/wordprocessingml/2006/main" w:abstractNumId="3">
-    <w:multiLevelType xmlns:w="http://schemas.openxmlformats.org/wordprocessingml/2006/main" w:val="hybridMultilevel"/>
-    <w:lvl xmlns:w="http://schemas.openxmlformats.org/wordprocessingml/2006/main" w:ilvl="0">
+  <w:abstractNum w:abstractNumId="2" w15:restartNumberingAfterBreak="0">
+    <w:nsid w:val="27D31291"/>
+    <w:multiLevelType w:val="hybridMultilevel"/>
+    <w:tmpl w:val="0316E076"/>
+    <w:lvl w:ilvl="0" w:tplc="B380EAE0">
       <w:start w:val="1"/>
       <w:numFmt w:val="decimal"/>
       <w:lvlText w:val="%1."/>
@@ -743,7 +559,7 @@
         <w:ind w:left="720" w:hanging="360"/>
       </w:pPr>
     </w:lvl>
-    <w:lvl xmlns:w="http://schemas.openxmlformats.org/wordprocessingml/2006/main" w:ilvl="1">
+    <w:lvl w:ilvl="1" w:tplc="3F784FAC">
       <w:start w:val="1"/>
       <w:numFmt w:val="lowerLetter"/>
       <w:lvlText w:val="%2."/>
@@ -752,7 +568,7 @@
         <w:ind w:left="1440" w:hanging="360"/>
       </w:pPr>
     </w:lvl>
-    <w:lvl xmlns:w="http://schemas.openxmlformats.org/wordprocessingml/2006/main" w:ilvl="2">
+    <w:lvl w:ilvl="2" w:tplc="0BFC1EAC">
       <w:start w:val="1"/>
       <w:numFmt w:val="lowerRoman"/>
       <w:lvlText w:val="%3."/>
@@ -761,7 +577,7 @@
         <w:ind w:left="2160" w:hanging="180"/>
       </w:pPr>
     </w:lvl>
-    <w:lvl xmlns:w="http://schemas.openxmlformats.org/wordprocessingml/2006/main" w:ilvl="3">
+    <w:lvl w:ilvl="3" w:tplc="0BB20992">
       <w:start w:val="1"/>
       <w:numFmt w:val="decimal"/>
       <w:lvlText w:val="%4."/>
@@ -770,7 +586,7 @@
         <w:ind w:left="2880" w:hanging="360"/>
       </w:pPr>
     </w:lvl>
-    <w:lvl xmlns:w="http://schemas.openxmlformats.org/wordprocessingml/2006/main" w:ilvl="4">
+    <w:lvl w:ilvl="4" w:tplc="7B3646F6">
       <w:start w:val="1"/>
       <w:numFmt w:val="lowerLetter"/>
       <w:lvlText w:val="%5."/>
@@ -779,7 +595,7 @@
         <w:ind w:left="3600" w:hanging="360"/>
       </w:pPr>
     </w:lvl>
-    <w:lvl xmlns:w="http://schemas.openxmlformats.org/wordprocessingml/2006/main" w:ilvl="5">
+    <w:lvl w:ilvl="5" w:tplc="974813EC">
       <w:start w:val="1"/>
       <w:numFmt w:val="lowerRoman"/>
       <w:lvlText w:val="%6."/>
@@ -788,7 +604,7 @@
         <w:ind w:left="4320" w:hanging="180"/>
       </w:pPr>
     </w:lvl>
-    <w:lvl xmlns:w="http://schemas.openxmlformats.org/wordprocessingml/2006/main" w:ilvl="6">
+    <w:lvl w:ilvl="6" w:tplc="B32897D4">
       <w:start w:val="1"/>
       <w:numFmt w:val="decimal"/>
       <w:lvlText w:val="%7."/>
@@ -797,7 +613,7 @@
         <w:ind w:left="5040" w:hanging="360"/>
       </w:pPr>
     </w:lvl>
-    <w:lvl xmlns:w="http://schemas.openxmlformats.org/wordprocessingml/2006/main" w:ilvl="7">
+    <w:lvl w:ilvl="7" w:tplc="200A8DAC">
       <w:start w:val="1"/>
       <w:numFmt w:val="lowerLetter"/>
       <w:lvlText w:val="%8."/>
@@ -806,7 +622,7 @@
         <w:ind w:left="5760" w:hanging="360"/>
       </w:pPr>
     </w:lvl>
-    <w:lvl xmlns:w="http://schemas.openxmlformats.org/wordprocessingml/2006/main" w:ilvl="8">
+    <w:lvl w:ilvl="8" w:tplc="77B26A6A">
       <w:start w:val="1"/>
       <w:numFmt w:val="lowerRoman"/>
       <w:lvlText w:val="%9."/>
@@ -816,9 +632,11 @@
       </w:pPr>
     </w:lvl>
   </w:abstractNum>
-  <w:abstractNum xmlns:w="http://schemas.openxmlformats.org/wordprocessingml/2006/main" w:abstractNumId="2">
-    <w:multiLevelType xmlns:w="http://schemas.openxmlformats.org/wordprocessingml/2006/main" w:val="hybridMultilevel"/>
-    <w:lvl xmlns:w="http://schemas.openxmlformats.org/wordprocessingml/2006/main" w:ilvl="0">
+  <w:abstractNum w:abstractNumId="3" w15:restartNumberingAfterBreak="0">
+    <w:nsid w:val="2EF77CB4"/>
+    <w:multiLevelType w:val="hybridMultilevel"/>
+    <w:tmpl w:val="A6B86F26"/>
+    <w:lvl w:ilvl="0" w:tplc="A6B6FFF6">
       <w:start w:val="1"/>
       <w:numFmt w:val="decimal"/>
       <w:lvlText w:val="%1."/>
@@ -827,7 +645,7 @@
         <w:ind w:left="720" w:hanging="360"/>
       </w:pPr>
     </w:lvl>
-    <w:lvl xmlns:w="http://schemas.openxmlformats.org/wordprocessingml/2006/main" w:ilvl="1">
+    <w:lvl w:ilvl="1" w:tplc="04AEE242">
       <w:start w:val="1"/>
       <w:numFmt w:val="lowerLetter"/>
       <w:lvlText w:val="%2."/>
@@ -836,7 +654,7 @@
         <w:ind w:left="1440" w:hanging="360"/>
       </w:pPr>
     </w:lvl>
-    <w:lvl xmlns:w="http://schemas.openxmlformats.org/wordprocessingml/2006/main" w:ilvl="2">
+    <w:lvl w:ilvl="2" w:tplc="917CB3F6">
       <w:start w:val="1"/>
       <w:numFmt w:val="lowerRoman"/>
       <w:lvlText w:val="%3."/>
@@ -845,7 +663,7 @@
         <w:ind w:left="2160" w:hanging="180"/>
       </w:pPr>
     </w:lvl>
-    <w:lvl xmlns:w="http://schemas.openxmlformats.org/wordprocessingml/2006/main" w:ilvl="3">
+    <w:lvl w:ilvl="3" w:tplc="8C32BD16">
       <w:start w:val="1"/>
       <w:numFmt w:val="decimal"/>
       <w:lvlText w:val="%4."/>
@@ -854,7 +672,7 @@
         <w:ind w:left="2880" w:hanging="360"/>
       </w:pPr>
     </w:lvl>
-    <w:lvl xmlns:w="http://schemas.openxmlformats.org/wordprocessingml/2006/main" w:ilvl="4">
+    <w:lvl w:ilvl="4" w:tplc="AAE0E5C6">
       <w:start w:val="1"/>
       <w:numFmt w:val="lowerLetter"/>
       <w:lvlText w:val="%5."/>
@@ -863,7 +681,7 @@
         <w:ind w:left="3600" w:hanging="360"/>
       </w:pPr>
     </w:lvl>
-    <w:lvl xmlns:w="http://schemas.openxmlformats.org/wordprocessingml/2006/main" w:ilvl="5">
+    <w:lvl w:ilvl="5" w:tplc="7564EC50">
       <w:start w:val="1"/>
       <w:numFmt w:val="lowerRoman"/>
       <w:lvlText w:val="%6."/>
@@ -872,7 +690,7 @@
         <w:ind w:left="4320" w:hanging="180"/>
       </w:pPr>
     </w:lvl>
-    <w:lvl xmlns:w="http://schemas.openxmlformats.org/wordprocessingml/2006/main" w:ilvl="6">
+    <w:lvl w:ilvl="6" w:tplc="364A3AD6">
       <w:start w:val="1"/>
       <w:numFmt w:val="decimal"/>
       <w:lvlText w:val="%7."/>
@@ -881,7 +699,7 @@
         <w:ind w:left="5040" w:hanging="360"/>
       </w:pPr>
     </w:lvl>
-    <w:lvl xmlns:w="http://schemas.openxmlformats.org/wordprocessingml/2006/main" w:ilvl="7">
+    <w:lvl w:ilvl="7" w:tplc="A51474CA">
       <w:start w:val="1"/>
       <w:numFmt w:val="lowerLetter"/>
       <w:lvlText w:val="%8."/>
@@ -890,7 +708,7 @@
         <w:ind w:left="5760" w:hanging="360"/>
       </w:pPr>
     </w:lvl>
-    <w:lvl xmlns:w="http://schemas.openxmlformats.org/wordprocessingml/2006/main" w:ilvl="8">
+    <w:lvl w:ilvl="8" w:tplc="D07CB8B4">
       <w:start w:val="1"/>
       <w:numFmt w:val="lowerRoman"/>
       <w:lvlText w:val="%9."/>
@@ -900,9 +718,11 @@
       </w:pPr>
     </w:lvl>
   </w:abstractNum>
-  <w:abstractNum xmlns:w="http://schemas.openxmlformats.org/wordprocessingml/2006/main" w:abstractNumId="1">
-    <w:multiLevelType xmlns:w="http://schemas.openxmlformats.org/wordprocessingml/2006/main" w:val="hybridMultilevel"/>
-    <w:lvl xmlns:w="http://schemas.openxmlformats.org/wordprocessingml/2006/main" w:ilvl="0">
+  <w:abstractNum w:abstractNumId="4" w15:restartNumberingAfterBreak="0">
+    <w:nsid w:val="79132861"/>
+    <w:multiLevelType w:val="hybridMultilevel"/>
+    <w:tmpl w:val="73F26842"/>
+    <w:lvl w:ilvl="0" w:tplc="0DB07BB6">
       <w:start w:val="1"/>
       <w:numFmt w:val="decimal"/>
       <w:lvlText w:val="%1."/>
@@ -911,7 +731,7 @@
         <w:ind w:left="720" w:hanging="360"/>
       </w:pPr>
     </w:lvl>
-    <w:lvl xmlns:w="http://schemas.openxmlformats.org/wordprocessingml/2006/main" w:ilvl="1">
+    <w:lvl w:ilvl="1" w:tplc="6C9401C8">
       <w:start w:val="1"/>
       <w:numFmt w:val="lowerLetter"/>
       <w:lvlText w:val="%2."/>
@@ -920,7 +740,7 @@
         <w:ind w:left="1440" w:hanging="360"/>
       </w:pPr>
     </w:lvl>
-    <w:lvl xmlns:w="http://schemas.openxmlformats.org/wordprocessingml/2006/main" w:ilvl="2">
+    <w:lvl w:ilvl="2" w:tplc="9DA8DA48">
       <w:start w:val="1"/>
       <w:numFmt w:val="lowerRoman"/>
       <w:lvlText w:val="%3."/>
@@ -929,7 +749,7 @@
         <w:ind w:left="2160" w:hanging="180"/>
       </w:pPr>
     </w:lvl>
-    <w:lvl xmlns:w="http://schemas.openxmlformats.org/wordprocessingml/2006/main" w:ilvl="3">
+    <w:lvl w:ilvl="3" w:tplc="88EC374C">
       <w:start w:val="1"/>
       <w:numFmt w:val="decimal"/>
       <w:lvlText w:val="%4."/>
@@ -938,7 +758,7 @@
         <w:ind w:left="2880" w:hanging="360"/>
       </w:pPr>
     </w:lvl>
-    <w:lvl xmlns:w="http://schemas.openxmlformats.org/wordprocessingml/2006/main" w:ilvl="4">
+    <w:lvl w:ilvl="4" w:tplc="C932FCE8">
       <w:start w:val="1"/>
       <w:numFmt w:val="lowerLetter"/>
       <w:lvlText w:val="%5."/>
@@ -947,7 +767,7 @@
         <w:ind w:left="3600" w:hanging="360"/>
       </w:pPr>
     </w:lvl>
-    <w:lvl xmlns:w="http://schemas.openxmlformats.org/wordprocessingml/2006/main" w:ilvl="5">
+    <w:lvl w:ilvl="5" w:tplc="F7E47388">
       <w:start w:val="1"/>
       <w:numFmt w:val="lowerRoman"/>
       <w:lvlText w:val="%6."/>
@@ -956,7 +776,7 @@
         <w:ind w:left="4320" w:hanging="180"/>
       </w:pPr>
     </w:lvl>
-    <w:lvl xmlns:w="http://schemas.openxmlformats.org/wordprocessingml/2006/main" w:ilvl="6">
+    <w:lvl w:ilvl="6" w:tplc="AD9EF5E0">
       <w:start w:val="1"/>
       <w:numFmt w:val="decimal"/>
       <w:lvlText w:val="%7."/>
@@ -965,7 +785,7 @@
         <w:ind w:left="5040" w:hanging="360"/>
       </w:pPr>
     </w:lvl>
-    <w:lvl xmlns:w="http://schemas.openxmlformats.org/wordprocessingml/2006/main" w:ilvl="7">
+    <w:lvl w:ilvl="7" w:tplc="59BC181A">
       <w:start w:val="1"/>
       <w:numFmt w:val="lowerLetter"/>
       <w:lvlText w:val="%8."/>
@@ -974,7 +794,7 @@
         <w:ind w:left="5760" w:hanging="360"/>
       </w:pPr>
     </w:lvl>
-    <w:lvl xmlns:w="http://schemas.openxmlformats.org/wordprocessingml/2006/main" w:ilvl="8">
+    <w:lvl w:ilvl="8" w:tplc="0D9C5E18">
       <w:start w:val="1"/>
       <w:numFmt w:val="lowerRoman"/>
       <w:lvlText w:val="%9."/>
@@ -984,30 +804,30 @@
       </w:pPr>
     </w:lvl>
   </w:abstractNum>
-  <w:num w:numId="5">
-    <w:abstractNumId w:val="5"/>
+  <w:num w:numId="1">
+    <w:abstractNumId w:val="1"/>
+  </w:num>
+  <w:num w:numId="2">
+    <w:abstractNumId w:val="3"/>
+  </w:num>
+  <w:num w:numId="3">
+    <w:abstractNumId w:val="2"/>
   </w:num>
   <w:num w:numId="4">
     <w:abstractNumId w:val="4"/>
   </w:num>
-  <w:num w:numId="3">
-    <w:abstractNumId w:val="3"/>
-  </w:num>
-  <w:num w:numId="2">
-    <w:abstractNumId w:val="2"/>
-  </w:num>
-  <w:num w:numId="1">
-    <w:abstractNumId w:val="1"/>
+  <w:num w:numId="5">
+    <w:abstractNumId w:val="0"/>
   </w:num>
 </w:numbering>
 </file>
 
 <file path=word/styles.xml><?xml version="1.0" encoding="utf-8"?>
-<w:styles xmlns:wp14="http://schemas.microsoft.com/office/word/2010/wordprocessingDrawing" xmlns:mc="http://schemas.openxmlformats.org/markup-compatibility/2006" xmlns:r="http://schemas.openxmlformats.org/officeDocument/2006/relationships" xmlns:w="http://schemas.openxmlformats.org/wordprocessingml/2006/main" xmlns:w14="http://schemas.microsoft.com/office/word/2010/wordml" xmlns:w15="http://schemas.microsoft.com/office/word/2012/wordml" mc:Ignorable="w14 w15 wp14">
+<w:styles xmlns:mc="http://schemas.openxmlformats.org/markup-compatibility/2006" xmlns:r="http://schemas.openxmlformats.org/officeDocument/2006/relationships" xmlns:w="http://schemas.openxmlformats.org/wordprocessingml/2006/main" xmlns:w14="http://schemas.microsoft.com/office/word/2010/wordml" xmlns:w15="http://schemas.microsoft.com/office/word/2012/wordml" xmlns:w16cid="http://schemas.microsoft.com/office/word/2016/wordml/cid" xmlns:w16se="http://schemas.microsoft.com/office/word/2015/wordml/symex" mc:Ignorable="w14 w15 w16se w16cid">
   <w:docDefaults>
     <w:rPrDefault>
       <w:rPr>
-        <w:rFonts w:asciiTheme="minorHAnsi" w:hAnsiTheme="minorHAnsi" w:eastAsiaTheme="minorHAnsi" w:cstheme="minorBidi"/>
+        <w:rFonts w:asciiTheme="minorHAnsi" w:eastAsiaTheme="minorHAnsi" w:hAnsiTheme="minorHAnsi" w:cstheme="minorBidi"/>
         <w:sz w:val="22"/>
         <w:szCs w:val="22"/>
         <w:lang w:val="en-US" w:eastAsia="en-US" w:bidi="ar-SA"/>
@@ -1019,17 +839,17 @@
       </w:pPr>
     </w:pPrDefault>
   </w:docDefaults>
-  <w:latentStyles w:defLockedState="0" w:defUIPriority="99" w:defSemiHidden="0" w:defUnhideWhenUsed="0" w:defQFormat="0" w:count="371">
+  <w:latentStyles w:defLockedState="0" w:defUIPriority="99" w:defSemiHidden="0" w:defUnhideWhenUsed="0" w:defQFormat="0" w:count="376">
     <w:lsdException w:name="Normal" w:uiPriority="0" w:qFormat="1"/>
     <w:lsdException w:name="heading 1" w:uiPriority="9" w:qFormat="1"/>
-    <w:lsdException w:name="heading 2" w:uiPriority="9" w:semiHidden="1" w:unhideWhenUsed="1" w:qFormat="1"/>
-    <w:lsdException w:name="heading 3" w:uiPriority="9" w:semiHidden="1" w:unhideWhenUsed="1" w:qFormat="1"/>
-    <w:lsdException w:name="heading 4" w:uiPriority="9" w:semiHidden="1" w:unhideWhenUsed="1" w:qFormat="1"/>
-    <w:lsdException w:name="heading 5" w:uiPriority="9" w:semiHidden="1" w:unhideWhenUsed="1" w:qFormat="1"/>
-    <w:lsdException w:name="heading 6" w:uiPriority="9" w:semiHidden="1" w:unhideWhenUsed="1" w:qFormat="1"/>
-    <w:lsdException w:name="heading 7" w:uiPriority="9" w:semiHidden="1" w:unhideWhenUsed="1" w:qFormat="1"/>
-    <w:lsdException w:name="heading 8" w:uiPriority="9" w:semiHidden="1" w:unhideWhenUsed="1" w:qFormat="1"/>
-    <w:lsdException w:name="heading 9" w:uiPriority="9" w:semiHidden="1" w:unhideWhenUsed="1" w:qFormat="1"/>
+    <w:lsdException w:name="heading 2" w:semiHidden="1" w:uiPriority="9" w:unhideWhenUsed="1" w:qFormat="1"/>
+    <w:lsdException w:name="heading 3" w:semiHidden="1" w:uiPriority="9" w:unhideWhenUsed="1" w:qFormat="1"/>
+    <w:lsdException w:name="heading 4" w:semiHidden="1" w:uiPriority="9" w:unhideWhenUsed="1" w:qFormat="1"/>
+    <w:lsdException w:name="heading 5" w:semiHidden="1" w:uiPriority="9" w:unhideWhenUsed="1" w:qFormat="1"/>
+    <w:lsdException w:name="heading 6" w:semiHidden="1" w:uiPriority="9" w:unhideWhenUsed="1" w:qFormat="1"/>
+    <w:lsdException w:name="heading 7" w:semiHidden="1" w:uiPriority="9" w:unhideWhenUsed="1" w:qFormat="1"/>
+    <w:lsdException w:name="heading 8" w:semiHidden="1" w:uiPriority="9" w:unhideWhenUsed="1" w:qFormat="1"/>
+    <w:lsdException w:name="heading 9" w:semiHidden="1" w:uiPriority="9" w:unhideWhenUsed="1" w:qFormat="1"/>
     <w:lsdException w:name="index 1" w:semiHidden="1" w:unhideWhenUsed="1"/>
     <w:lsdException w:name="index 2" w:semiHidden="1" w:unhideWhenUsed="1"/>
     <w:lsdException w:name="index 3" w:semiHidden="1" w:unhideWhenUsed="1"/>
@@ -1039,22 +859,22 @@
     <w:lsdException w:name="index 7" w:semiHidden="1" w:unhideWhenUsed="1"/>
     <w:lsdException w:name="index 8" w:semiHidden="1" w:unhideWhenUsed="1"/>
     <w:lsdException w:name="index 9" w:semiHidden="1" w:unhideWhenUsed="1"/>
-    <w:lsdException w:name="toc 1" w:uiPriority="39" w:semiHidden="1" w:unhideWhenUsed="1"/>
-    <w:lsdException w:name="toc 2" w:uiPriority="39" w:semiHidden="1" w:unhideWhenUsed="1"/>
-    <w:lsdException w:name="toc 3" w:uiPriority="39" w:semiHidden="1" w:unhideWhenUsed="1"/>
-    <w:lsdException w:name="toc 4" w:uiPriority="39" w:semiHidden="1" w:unhideWhenUsed="1"/>
-    <w:lsdException w:name="toc 5" w:uiPriority="39" w:semiHidden="1" w:unhideWhenUsed="1"/>
-    <w:lsdException w:name="toc 6" w:uiPriority="39" w:semiHidden="1" w:unhideWhenUsed="1"/>
-    <w:lsdException w:name="toc 7" w:uiPriority="39" w:semiHidden="1" w:unhideWhenUsed="1"/>
-    <w:lsdException w:name="toc 8" w:uiPriority="39" w:semiHidden="1" w:unhideWhenUsed="1"/>
-    <w:lsdException w:name="toc 9" w:uiPriority="39" w:semiHidden="1" w:unhideWhenUsed="1"/>
+    <w:lsdException w:name="toc 1" w:semiHidden="1" w:uiPriority="39" w:unhideWhenUsed="1"/>
+    <w:lsdException w:name="toc 2" w:semiHidden="1" w:uiPriority="39" w:unhideWhenUsed="1"/>
+    <w:lsdException w:name="toc 3" w:semiHidden="1" w:uiPriority="39" w:unhideWhenUsed="1"/>
+    <w:lsdException w:name="toc 4" w:semiHidden="1" w:uiPriority="39" w:unhideWhenUsed="1"/>
+    <w:lsdException w:name="toc 5" w:semiHidden="1" w:uiPriority="39" w:unhideWhenUsed="1"/>
+    <w:lsdException w:name="toc 6" w:semiHidden="1" w:uiPriority="39" w:unhideWhenUsed="1"/>
+    <w:lsdException w:name="toc 7" w:semiHidden="1" w:uiPriority="39" w:unhideWhenUsed="1"/>
+    <w:lsdException w:name="toc 8" w:semiHidden="1" w:uiPriority="39" w:unhideWhenUsed="1"/>
+    <w:lsdException w:name="toc 9" w:semiHidden="1" w:uiPriority="39" w:unhideWhenUsed="1"/>
     <w:lsdException w:name="Normal Indent" w:semiHidden="1" w:unhideWhenUsed="1"/>
     <w:lsdException w:name="footnote text" w:semiHidden="1" w:unhideWhenUsed="1"/>
     <w:lsdException w:name="annotation text" w:semiHidden="1" w:unhideWhenUsed="1"/>
     <w:lsdException w:name="header" w:semiHidden="1" w:unhideWhenUsed="1"/>
     <w:lsdException w:name="footer" w:semiHidden="1" w:unhideWhenUsed="1"/>
     <w:lsdException w:name="index heading" w:semiHidden="1" w:unhideWhenUsed="1"/>
-    <w:lsdException w:name="caption" w:uiPriority="35" w:semiHidden="1" w:unhideWhenUsed="1" w:qFormat="1"/>
+    <w:lsdException w:name="caption" w:semiHidden="1" w:uiPriority="35" w:unhideWhenUsed="1" w:qFormat="1"/>
     <w:lsdException w:name="table of figures" w:semiHidden="1" w:unhideWhenUsed="1"/>
     <w:lsdException w:name="envelope address" w:semiHidden="1" w:unhideWhenUsed="1"/>
     <w:lsdException w:name="envelope return" w:semiHidden="1" w:unhideWhenUsed="1"/>
@@ -1085,7 +905,7 @@
     <w:lsdException w:name="Title" w:uiPriority="10" w:qFormat="1"/>
     <w:lsdException w:name="Closing" w:semiHidden="1" w:unhideWhenUsed="1"/>
     <w:lsdException w:name="Signature" w:semiHidden="1" w:unhideWhenUsed="1"/>
-    <w:lsdException w:name="Default Paragraph Font" w:uiPriority="1" w:semiHidden="1" w:unhideWhenUsed="1"/>
+    <w:lsdException w:name="Default Paragraph Font" w:semiHidden="1" w:uiPriority="1" w:unhideWhenUsed="1"/>
     <w:lsdException w:name="Body Text" w:semiHidden="1" w:unhideWhenUsed="1"/>
     <w:lsdException w:name="Body Text Indent" w:semiHidden="1" w:unhideWhenUsed="1"/>
     <w:lsdException w:name="List Continue" w:semiHidden="1" w:unhideWhenUsed="1"/>
@@ -1125,7 +945,6 @@
     <w:lsdException w:name="HTML Sample" w:semiHidden="1" w:unhideWhenUsed="1"/>
     <w:lsdException w:name="HTML Typewriter" w:semiHidden="1" w:unhideWhenUsed="1"/>
     <w:lsdException w:name="HTML Variable" w:semiHidden="1" w:unhideWhenUsed="1"/>
-    <w:lsdException w:name="Normal Table" w:semiHidden="1" w:unhideWhenUsed="1"/>
     <w:lsdException w:name="annotation subject" w:semiHidden="1" w:unhideWhenUsed="1"/>
     <w:lsdException w:name="No List" w:semiHidden="1" w:unhideWhenUsed="1"/>
     <w:lsdException w:name="Outline List 1" w:semiHidden="1" w:unhideWhenUsed="1"/>
@@ -1168,11 +987,8 @@
     <w:lsdException w:name="Table Contemporary" w:semiHidden="1" w:unhideWhenUsed="1"/>
     <w:lsdException w:name="Table Elegant" w:semiHidden="1" w:unhideWhenUsed="1"/>
     <w:lsdException w:name="Table Professional" w:semiHidden="1" w:unhideWhenUsed="1"/>
-    <w:lsdException w:name="Table Subtle 1" w:semiHidden="1" w:unhideWhenUsed="1"/>
     <w:lsdException w:name="Table Subtle 2" w:semiHidden="1" w:unhideWhenUsed="1"/>
     <w:lsdException w:name="Table Web 1" w:semiHidden="1" w:unhideWhenUsed="1"/>
-    <w:lsdException w:name="Table Web 2" w:semiHidden="1" w:unhideWhenUsed="1"/>
-    <w:lsdException w:name="Table Web 3" w:semiHidden="1" w:unhideWhenUsed="1"/>
     <w:lsdException w:name="Balloon Text" w:semiHidden="1" w:unhideWhenUsed="1"/>
     <w:lsdException w:name="Table Grid" w:uiPriority="39"/>
     <w:lsdException w:name="Table Theme" w:semiHidden="1" w:unhideWhenUsed="1"/>
@@ -1285,8 +1101,8 @@
     <w:lsdException w:name="Subtle Reference" w:uiPriority="31" w:qFormat="1"/>
     <w:lsdException w:name="Intense Reference" w:uiPriority="32" w:qFormat="1"/>
     <w:lsdException w:name="Book Title" w:uiPriority="33" w:qFormat="1"/>
-    <w:lsdException w:name="Bibliography" w:uiPriority="37" w:semiHidden="1" w:unhideWhenUsed="1"/>
-    <w:lsdException w:name="TOC Heading" w:uiPriority="39" w:semiHidden="1" w:unhideWhenUsed="1" w:qFormat="1"/>
+    <w:lsdException w:name="Bibliography" w:semiHidden="1" w:uiPriority="37" w:unhideWhenUsed="1"/>
+    <w:lsdException w:name="TOC Heading" w:semiHidden="1" w:uiPriority="39" w:unhideWhenUsed="1" w:qFormat="1"/>
     <w:lsdException w:name="Plain Table 1" w:uiPriority="41"/>
     <w:lsdException w:name="Plain Table 2" w:uiPriority="42"/>
     <w:lsdException w:name="Plain Table 3" w:uiPriority="43"/>
@@ -1391,18 +1207,23 @@
     <w:lsdException w:name="List Table 5 Dark Accent 6" w:uiPriority="50"/>
     <w:lsdException w:name="List Table 6 Colorful Accent 6" w:uiPriority="51"/>
     <w:lsdException w:name="List Table 7 Colorful Accent 6" w:uiPriority="52"/>
+    <w:lsdException w:name="Mention" w:semiHidden="1" w:unhideWhenUsed="1"/>
+    <w:lsdException w:name="Smart Hyperlink" w:semiHidden="1" w:unhideWhenUsed="1"/>
+    <w:lsdException w:name="Hashtag" w:semiHidden="1" w:unhideWhenUsed="1"/>
+    <w:lsdException w:name="Unresolved Mention" w:semiHidden="1" w:unhideWhenUsed="1"/>
+    <w:lsdException w:name="Smart Link" w:semiHidden="1" w:unhideWhenUsed="1"/>
   </w:latentStyles>
-  <w:style w:type="paragraph" w:styleId="Normal" w:default="1">
+  <w:style w:type="paragraph" w:default="1" w:styleId="Normal">
     <w:name w:val="Normal"/>
     <w:qFormat/>
   </w:style>
-  <w:style w:type="character" w:styleId="DefaultParagraphFont" w:default="1">
+  <w:style w:type="character" w:default="1" w:styleId="DefaultParagraphFont">
     <w:name w:val="Default Paragraph Font"/>
     <w:uiPriority w:val="1"/>
     <w:semiHidden/>
     <w:unhideWhenUsed/>
   </w:style>
-  <w:style w:type="table" w:styleId="TableNormal" w:default="1">
+  <w:style w:type="table" w:default="1" w:styleId="TableNormal">
     <w:name w:val="Normal Table"/>
     <w:uiPriority w:val="99"/>
     <w:semiHidden/>
@@ -1417,28 +1238,28 @@
       </w:tblCellMar>
     </w:tblPr>
   </w:style>
-  <w:style w:type="numbering" w:styleId="NoList" w:default="1">
+  <w:style w:type="numbering" w:default="1" w:styleId="NoList">
     <w:name w:val="No List"/>
     <w:uiPriority w:val="99"/>
     <w:semiHidden/>
     <w:unhideWhenUsed/>
   </w:style>
-  <w:style xmlns:w14="http://schemas.microsoft.com/office/word/2010/wordml" xmlns:mc="http://schemas.openxmlformats.org/markup-compatibility/2006" xmlns:w="http://schemas.openxmlformats.org/wordprocessingml/2006/main" w:type="paragraph" w:styleId="ListParagraph" mc:Ignorable="w14">
-    <w:name xmlns:w="http://schemas.openxmlformats.org/wordprocessingml/2006/main" w:val="List Paragraph"/>
-    <w:basedOn xmlns:w="http://schemas.openxmlformats.org/wordprocessingml/2006/main" w:val="Normal"/>
-    <w:uiPriority xmlns:w="http://schemas.openxmlformats.org/wordprocessingml/2006/main" w:val="34"/>
-    <w:qFormat xmlns:w="http://schemas.openxmlformats.org/wordprocessingml/2006/main"/>
-    <w:pPr xmlns:w="http://schemas.openxmlformats.org/wordprocessingml/2006/main">
-      <w:ind xmlns:w="http://schemas.openxmlformats.org/wordprocessingml/2006/main" w:left="720"/>
-      <w:contextualSpacing xmlns:w="http://schemas.openxmlformats.org/wordprocessingml/2006/main"/>
+  <w:style w:type="paragraph" w:styleId="ListParagraph">
+    <w:name w:val="List Paragraph"/>
+    <w:basedOn w:val="Normal"/>
+    <w:uiPriority w:val="34"/>
+    <w:qFormat/>
+    <w:pPr>
+      <w:ind w:left="720"/>
+      <w:contextualSpacing/>
     </w:pPr>
   </w:style>
-  <w:style xmlns:w14="http://schemas.microsoft.com/office/word/2010/wordml" xmlns:mc="http://schemas.openxmlformats.org/markup-compatibility/2006" xmlns:w="http://schemas.openxmlformats.org/wordprocessingml/2006/main" w:type="character" w:styleId="Hyperlink" mc:Ignorable="w14">
-    <w:name xmlns:w="http://schemas.openxmlformats.org/wordprocessingml/2006/main" w:val="Hyperlink"/>
-    <w:basedOn xmlns:w="http://schemas.openxmlformats.org/wordprocessingml/2006/main" w:val="DefaultParagraphFont"/>
-    <w:uiPriority xmlns:w="http://schemas.openxmlformats.org/wordprocessingml/2006/main" w:val="99"/>
-    <w:unhideWhenUsed xmlns:w="http://schemas.openxmlformats.org/wordprocessingml/2006/main"/>
-    <w:rPr xmlns:w="http://schemas.openxmlformats.org/wordprocessingml/2006/main">
+  <w:style w:type="character" w:styleId="Hyperlink">
+    <w:name w:val="Hyperlink"/>
+    <w:basedOn w:val="DefaultParagraphFont"/>
+    <w:uiPriority w:val="99"/>
+    <w:unhideWhenUsed/>
+    <w:rPr>
       <w:color w:val="0563C1" w:themeColor="hyperlink"/>
       <w:u w:val="single"/>
     </w:rPr>

</xml_diff>